<commit_message>
se agrego calculadora de movilidad (falta pulir el pdf)
</commit_message>
<xml_diff>
--- a/datos/calculadora_uma/documento_editado.docx
+++ b/datos/calculadora_uma/documento_editado.docx
@@ -232,13 +232,13 @@
         <w:t xml:space="preserve">Aprobación de planilla de fecha </w:t>
       </w:r>
       <w:r>
-        <w:t xml:space="preserve">01/02/2023</w:t>
+        <w:t xml:space="preserve">21/02/2021</w:t>
       </w:r>
       <w:r>
         <w:t xml:space="preserve"> por la suma de </w:t>
       </w:r>
       <w:r>
-        <w:t xml:space="preserve">$6.853.038,49</w:t>
+        <w:t xml:space="preserve">$3.306.575,22</w:t>
       </w:r>
       <w:r>
         <w:t xml:space="preserve"> conforme lo resuelto por la alzada, atento a que al monto aprobado de </w:t>
@@ -268,7 +268,7 @@
         <w:t xml:space="preserve">aprobación el</w:t>
       </w:r>
       <w:r>
-        <w:t xml:space="preserve"> 27/06/2023</w:t>
+        <w:t xml:space="preserve"> 22/05/2022</w:t>
       </w:r>
       <w:r>
         <w:t>,</w:t>
@@ -305,40 +305,6 @@
       </w:pPr>
       <w:r>
         <w:t xml:space="preserve"> </w:t>
-      </w:r>
-      <w:r>
-        <w:drawing>
-          <wp:inline xmlns:a="http://schemas.openxmlformats.org/drawingml/2006/main" xmlns:pic="http://schemas.openxmlformats.org/drawingml/2006/picture">
-            <wp:extent cx="4572000" cy="1202400"/>
-            <wp:docPr id="1" name="Picture 1"/>
-            <wp:cNvGraphicFramePr>
-              <a:graphicFrameLocks noChangeAspect="1"/>
-            </wp:cNvGraphicFramePr>
-            <a:graphic>
-              <a:graphicData uri="http://schemas.openxmlformats.org/drawingml/2006/picture">
-                <pic:pic>
-                  <pic:nvPicPr>
-                    <pic:cNvPr id="0" name="tmpa6lo6m5t.png"/>
-                    <pic:cNvPicPr/>
-                  </pic:nvPicPr>
-                  <pic:blipFill>
-                    <a:blip r:embed="rId16"/>
-                    <a:stretch>
-                      <a:fillRect/>
-                    </a:stretch>
-                  </pic:blipFill>
-                  <pic:spPr>
-                    <a:xfrm>
-                      <a:off x="0" y="0"/>
-                      <a:ext cx="4572000" cy="1202400"/>
-                    </a:xfrm>
-                    <a:prstGeom prst="rect"/>
-                  </pic:spPr>
-                </pic:pic>
-              </a:graphicData>
-            </a:graphic>
-          </wp:inline>
-        </w:drawing>
       </w:r>
     </w:p>
     <w:p>
@@ -555,7 +521,7 @@
       </w:r>
       <w:bookmarkStart w:id="1" w:name="_Hlk179723868"/>
       <w:r>
-        <w:t xml:space="preserve">$6.853.038,49 </w:t>
+        <w:t xml:space="preserve">$3.306.575,22 </w:t>
       </w:r>
       <w:bookmarkEnd w:id="1"/>
       <w:r>
@@ -568,7 +534,7 @@
         <w:t xml:space="preserve"> </w:t>
       </w:r>
       <w:r>
-        <w:t xml:space="preserve">27/06/2023</w:t>
+        <w:t xml:space="preserve">22/05/2022</w:t>
       </w:r>
       <w:r>
         <w:t xml:space="preserve"> el</w:t>
@@ -583,19 +549,19 @@
         <w:t xml:space="preserve">conforme </w:t>
       </w:r>
       <w:r>
-        <w:t xml:space="preserve">Acordada 19/2023 </w:t>
+        <w:t xml:space="preserve">Acordada 12/2022 </w:t>
       </w:r>
       <w:r>
         <w:t xml:space="preserve">de </w:t>
       </w:r>
       <w:r>
-        <w:t xml:space="preserve">$19.338,00</w:t>
+        <w:t xml:space="preserve">$9.001,00</w:t>
       </w:r>
       <w:r>
         <w:t xml:space="preserve"> lo que da una base de </w:t>
       </w:r>
       <w:r>
-        <w:t xml:space="preserve">354.38 </w:t>
+        <w:t xml:space="preserve">367.36 </w:t>
       </w:r>
       <w:r>
         <w:t>UMA</w:t>
@@ -630,13 +596,13 @@
         <w:t xml:space="preserve">la suma de </w:t>
       </w:r>
       <w:r>
-        <w:t xml:space="preserve">$6.853.038,49 </w:t>
+        <w:t xml:space="preserve">$3.306.575,22 </w:t>
       </w:r>
       <w:r>
         <w:t xml:space="preserve">hasta la fecha de su efectivo pago que fue el </w:t>
       </w:r>
       <w:r>
-        <w:t xml:space="preserve">16/04/2024</w:t>
+        <w:t xml:space="preserve">25/07/2024</w:t>
       </w:r>
       <w:r>
         <w:t xml:space="preserve"> Esto da como resultado</w:t>
@@ -645,7 +611,7 @@
         <w:t xml:space="preserve"> </w:t>
       </w:r>
       <w:r>
-        <w:t xml:space="preserve">$13.229.256,23</w:t>
+        <w:t xml:space="preserve">$13.562.727,77</w:t>
       </w:r>
     </w:p>
     <w:p>
@@ -660,40 +626,6 @@
         </w:rPr>
       </w:pPr>
       <w:r/>
-      <w:r>
-        <w:drawing>
-          <wp:inline xmlns:a="http://schemas.openxmlformats.org/drawingml/2006/main" xmlns:pic="http://schemas.openxmlformats.org/drawingml/2006/picture">
-            <wp:extent cx="4572000" cy="1055077"/>
-            <wp:docPr id="2" name="Picture 2"/>
-            <wp:cNvGraphicFramePr>
-              <a:graphicFrameLocks noChangeAspect="1"/>
-            </wp:cNvGraphicFramePr>
-            <a:graphic>
-              <a:graphicData uri="http://schemas.openxmlformats.org/drawingml/2006/picture">
-                <pic:pic>
-                  <pic:nvPicPr>
-                    <pic:cNvPr id="0" name="tmpm7n5hxd9.png"/>
-                    <pic:cNvPicPr/>
-                  </pic:nvPicPr>
-                  <pic:blipFill>
-                    <a:blip r:embed="rId17"/>
-                    <a:stretch>
-                      <a:fillRect/>
-                    </a:stretch>
-                  </pic:blipFill>
-                  <pic:spPr>
-                    <a:xfrm>
-                      <a:off x="0" y="0"/>
-                      <a:ext cx="4572000" cy="1055077"/>
-                    </a:xfrm>
-                    <a:prstGeom prst="rect"/>
-                  </pic:spPr>
-                </pic:pic>
-              </a:graphicData>
-            </a:graphic>
-          </wp:inline>
-        </w:drawing>
-      </w:r>
     </w:p>
     <w:p>
       <w:pPr>
@@ -713,31 +645,28 @@
         <w:t xml:space="preserve">$ </w:t>
       </w:r>
       <w:r>
-        <w:t xml:space="preserve">$13.229.256,23</w:t>
+        <w:t xml:space="preserve">$13.562.727,77 </w:t>
+      </w:r>
+      <w:r>
+        <w:t xml:space="preserve">denunciando que al </w:t>
+      </w:r>
+      <w:r>
+        <w:t xml:space="preserve">25/07/2024</w:t>
+      </w:r>
+      <w:r>
+        <w:t xml:space="preserve"> el Valor UMA </w:t>
+      </w:r>
+      <w:r>
+        <w:t>era</w:t>
+      </w:r>
+      <w:r>
+        <w:t xml:space="preserve">, conforme </w:t>
       </w:r>
       <w:r>
         <w:t xml:space="preserve"> </w:t>
       </w:r>
       <w:r>
-        <w:t xml:space="preserve">denunciando que al </w:t>
-      </w:r>
-      <w:r>
-        <w:t xml:space="preserve">16/04/2024</w:t>
-      </w:r>
-      <w:r>
-        <w:t xml:space="preserve"> el Valor UMA </w:t>
-      </w:r>
-      <w:r>
-        <w:t xml:space="preserve">era </w:t>
-      </w:r>
-      <w:r>
-        <w:t xml:space="preserve">, conforme </w:t>
-      </w:r>
-      <w:r>
-        <w:t xml:space="preserve"> </w:t>
-      </w:r>
-      <w:r>
-        <w:t xml:space="preserve">Acordada 1497/2024 </w:t>
+        <w:t xml:space="preserve">Acordada 1772/2024 </w:t>
       </w:r>
       <w:r>
         <w:tab/>
@@ -746,13 +675,13 @@
         <w:t xml:space="preserve">de </w:t>
       </w:r>
       <w:r>
-        <w:t xml:space="preserve">$52.510,00</w:t>
+        <w:t xml:space="preserve">$57.016,00</w:t>
       </w:r>
       <w:r>
         <w:t xml:space="preserve">, es decir que el monto equivale a </w:t>
       </w:r>
       <w:r>
-        <w:t xml:space="preserve">130.51</w:t>
+        <w:t xml:space="preserve">237.88</w:t>
       </w:r>
       <w:r>
         <w:t xml:space="preserve"> </w:t>
@@ -883,11 +812,7 @@
         <w:t xml:space="preserve"> 3</w:t>
       </w:r>
       <w:r>
-        <w:t xml:space="preserve"> y se hubiera cumplido con lo </w:t>
-      </w:r>
-      <w:r>
-        <w:lastRenderedPageBreak/>
-        <w:t xml:space="preserve">dispuesto en el </w:t>
+        <w:t xml:space="preserve"> y se hubiera cumplido con lo dispuesto en el </w:t>
       </w:r>
       <w:r>
         <w:t>art</w:t>

</xml_diff>

<commit_message>
se cambio el escrito de regulaicon y se modifico el pdf de movilidad
</commit_message>
<xml_diff>
--- a/datos/calculadora_uma/documento_editado.docx
+++ b/datos/calculadora_uma/documento_editado.docx
@@ -53,12 +53,21 @@
           <w:bCs/>
         </w:rPr>
       </w:pPr>
+      <w:proofErr w:type="spellStart"/>
       <w:r>
         <w:rPr>
           <w:b/>
           <w:bCs/>
         </w:rPr>
-        <w:t>Ref:</w:t>
+        <w:t>Ref</w:t>
+      </w:r>
+      <w:proofErr w:type="spellEnd"/>
+      <w:r>
+        <w:rPr>
+          <w:b/>
+          <w:bCs/>
+        </w:rPr>
+        <w:t>:</w:t>
       </w:r>
       <w:r>
         <w:rPr>
@@ -93,7 +102,39 @@
           <w:b/>
           <w:bCs/>
         </w:rPr>
-        <w:t xml:space="preserve"> c/ ANSES s/REAJUSTES VARIOS” Expte. N° FSA </w:t>
+        <w:t xml:space="preserve"> c/ ANSES s/REAJUSTES VARIOS” </w:t>
+      </w:r>
+      <w:proofErr w:type="spellStart"/>
+      <w:r>
+        <w:rPr>
+          <w:b/>
+          <w:bCs/>
+        </w:rPr>
+        <w:t>Expte</w:t>
+      </w:r>
+      <w:proofErr w:type="spellEnd"/>
+      <w:r>
+        <w:rPr>
+          <w:b/>
+          <w:bCs/>
+        </w:rPr>
+        <w:t xml:space="preserve">. </w:t>
+      </w:r>
+      <w:proofErr w:type="spellStart"/>
+      <w:r>
+        <w:rPr>
+          <w:b/>
+          <w:bCs/>
+        </w:rPr>
+        <w:t>N°</w:t>
+      </w:r>
+      <w:proofErr w:type="spellEnd"/>
+      <w:r>
+        <w:rPr>
+          <w:b/>
+          <w:bCs/>
+        </w:rPr>
+        <w:t xml:space="preserve"> FSA </w:t>
       </w:r>
       <w:r>
         <w:rPr>
@@ -107,7 +148,23 @@
           <w:b/>
           <w:bCs/>
         </w:rPr>
-        <w:t xml:space="preserve"> (Juzgado Federal N° 1 de Salta)</w:t>
+        <w:t xml:space="preserve"> (Juzgado Federal </w:t>
+      </w:r>
+      <w:proofErr w:type="spellStart"/>
+      <w:r>
+        <w:rPr>
+          <w:b/>
+          <w:bCs/>
+        </w:rPr>
+        <w:t>N°</w:t>
+      </w:r>
+      <w:proofErr w:type="spellEnd"/>
+      <w:r>
+        <w:rPr>
+          <w:b/>
+          <w:bCs/>
+        </w:rPr>
+        <w:t xml:space="preserve"> 1 de Salta)</w:t>
       </w:r>
     </w:p>
     <w:p>
@@ -144,7 +201,15 @@
         <w:t xml:space="preserve">, con domicilio procesal en calle </w:t>
       </w:r>
       <w:r>
-        <w:t>Belgrano Nº 1188 de esta ciudad de Salta</w:t>
+        <w:t xml:space="preserve">Belgrano </w:t>
+      </w:r>
+      <w:proofErr w:type="spellStart"/>
+      <w:r>
+        <w:t>Nº</w:t>
+      </w:r>
+      <w:proofErr w:type="spellEnd"/>
+      <w:r>
+        <w:t xml:space="preserve"> 1188 de esta ciudad de Salta</w:t>
       </w:r>
       <w:r>
         <w:t xml:space="preserve"> y domicilio electrónico bajo el </w:t>
@@ -232,7 +297,7 @@
         <w:t xml:space="preserve">Aprobación de planilla de fecha </w:t>
       </w:r>
       <w:r>
-        <w:t xml:space="preserve">21/02/2021</w:t>
+        <w:t xml:space="preserve">22/02/2022</w:t>
       </w:r>
       <w:r>
         <w:t xml:space="preserve"> por la suma de </w:t>
@@ -244,7 +309,7 @@
         <w:t xml:space="preserve"> conforme lo resuelto por la alzada, atento a que al monto aprobado de </w:t>
       </w:r>
       <w:r>
-        <w:t xml:space="preserve">$4.879.858,84</w:t>
+        <w:t xml:space="preserve">$33.434,00</w:t>
       </w:r>
       <w:r>
         <w:t xml:space="preserve"> se le adicionaron los </w:t>
@@ -253,7 +318,7 @@
         <w:t xml:space="preserve"> intereses moratorios por la suma de </w:t>
       </w:r>
       <w:r>
-        <w:t xml:space="preserve">$1.973.179,65</w:t>
+        <w:t xml:space="preserve">$234.234,00</w:t>
       </w:r>
       <w:r>
         <w:t xml:space="preserve"> </w:t>
@@ -268,7 +333,7 @@
         <w:t xml:space="preserve">aprobación el</w:t>
       </w:r>
       <w:r>
-        <w:t xml:space="preserve"> 22/05/2022</w:t>
+        <w:t xml:space="preserve"> 23/01/2023</w:t>
       </w:r>
       <w:r>
         <w:t>,</w:t>
@@ -329,7 +394,7 @@
         <w:t xml:space="preserve">Ejecución de sentencia, sentencia de trance y remate, de fecha </w:t>
       </w:r>
       <w:r>
-        <w:t xml:space="preserve">04.04.2024 </w:t>
+        <w:t xml:space="preserve">25/07/2003 </w:t>
       </w:r>
       <w:r>
         <w:t>con costas</w:t>
@@ -482,7 +547,47 @@
           <w:bCs/>
           <w:lang w:val="es-AR" w:eastAsia="en-US"/>
         </w:rPr>
-        <w:t>“INC. HONORARIOS EN AUTOS: RODAS DE NORDERA, DORA ALICIA c/ ANSES S/ REAJUSTES VARIOS” EXPTE. Nº FSA 15000732 /2009/1/CA1 (Juzgado Federal Nº 1 de Salta)</w:t>
+        <w:t xml:space="preserve">“INC. HONORARIOS EN AUTOS: RODAS DE NORDERA, DORA ALICIA c/ ANSES S/ REAJUSTES VARIOS” EXPTE. </w:t>
+      </w:r>
+      <w:proofErr w:type="spellStart"/>
+      <w:r>
+        <w:rPr>
+          <w:rFonts w:eastAsiaTheme="minorHAnsi"/>
+          <w:b/>
+          <w:bCs/>
+          <w:lang w:val="es-AR" w:eastAsia="en-US"/>
+        </w:rPr>
+        <w:t>Nº</w:t>
+      </w:r>
+      <w:proofErr w:type="spellEnd"/>
+      <w:r>
+        <w:rPr>
+          <w:rFonts w:eastAsiaTheme="minorHAnsi"/>
+          <w:b/>
+          <w:bCs/>
+          <w:lang w:val="es-AR" w:eastAsia="en-US"/>
+        </w:rPr>
+        <w:t xml:space="preserve"> FSA 15000732 /2009/1/CA1 (Juzgado Federal </w:t>
+      </w:r>
+      <w:proofErr w:type="spellStart"/>
+      <w:r>
+        <w:rPr>
+          <w:rFonts w:eastAsiaTheme="minorHAnsi"/>
+          <w:b/>
+          <w:bCs/>
+          <w:lang w:val="es-AR" w:eastAsia="en-US"/>
+        </w:rPr>
+        <w:t>Nº</w:t>
+      </w:r>
+      <w:proofErr w:type="spellEnd"/>
+      <w:r>
+        <w:rPr>
+          <w:rFonts w:eastAsiaTheme="minorHAnsi"/>
+          <w:b/>
+          <w:bCs/>
+          <w:lang w:val="es-AR" w:eastAsia="en-US"/>
+        </w:rPr>
+        <w:t xml:space="preserve"> 1 de Salta)</w:t>
       </w:r>
       <w:r>
         <w:t xml:space="preserve">, el valor UMA a tenerse en cuenta es el </w:t>
@@ -534,7 +639,7 @@
         <w:t xml:space="preserve"> </w:t>
       </w:r>
       <w:r>
-        <w:t xml:space="preserve">22/05/2022</w:t>
+        <w:t xml:space="preserve">23/01/2023</w:t>
       </w:r>
       <w:r>
         <w:t xml:space="preserve"> el</w:t>
@@ -549,19 +654,19 @@
         <w:t xml:space="preserve">conforme </w:t>
       </w:r>
       <w:r>
-        <w:t xml:space="preserve">Acordada 12/2022 </w:t>
+        <w:t xml:space="preserve">Acordada 9/2023 </w:t>
       </w:r>
       <w:r>
         <w:t xml:space="preserve">de </w:t>
       </w:r>
       <w:r>
-        <w:t xml:space="preserve">$9.001,00</w:t>
+        <w:t xml:space="preserve">$13.228,00</w:t>
       </w:r>
       <w:r>
         <w:t xml:space="preserve"> lo que da una base de </w:t>
       </w:r>
       <w:r>
-        <w:t xml:space="preserve">367.36 </w:t>
+        <w:t xml:space="preserve">249.97 </w:t>
       </w:r>
       <w:r>
         <w:t>UMA</w:t>
@@ -728,8 +833,13 @@
       <w:r>
         <w:t xml:space="preserve"> “</w:t>
       </w:r>
-      <w:r>
-        <w:t>Kechiyan, Inés Silvia</w:t>
+      <w:proofErr w:type="spellStart"/>
+      <w:r>
+        <w:t>Kechiyan</w:t>
+      </w:r>
+      <w:proofErr w:type="spellEnd"/>
+      <w:r>
+        <w:t>, Inés Silvia</w:t>
       </w:r>
       <w:r>
         <w:t>”</w:t>
@@ -750,8 +860,13 @@
         <w:t xml:space="preserve">todas las etapas se desarrollaron </w:t>
       </w:r>
       <w:r>
-        <w:t>en vigencia de la ley N°</w:t>
-      </w:r>
+        <w:t xml:space="preserve">en vigencia de la ley </w:t>
+      </w:r>
+      <w:proofErr w:type="spellStart"/>
+      <w:r>
+        <w:t>N°</w:t>
+      </w:r>
+      <w:proofErr w:type="spellEnd"/>
       <w:r>
         <w:t xml:space="preserve"> 27.423</w:t>
       </w:r>
@@ -842,7 +957,15 @@
         <w:t>la actualización del monto aprobado por los intereses</w:t>
       </w:r>
       <w:r>
-        <w:t xml:space="preserve"> a tasa pasiva que fue notablemente inferior a la suba del Uma, conforme lo acredito con la liquidación que adjunto.</w:t>
+        <w:t xml:space="preserve"> a tasa pasiva que fue notablemente inferior a la suba del </w:t>
+      </w:r>
+      <w:proofErr w:type="spellStart"/>
+      <w:r>
+        <w:t>Uma</w:t>
+      </w:r>
+      <w:proofErr w:type="spellEnd"/>
+      <w:r>
+        <w:t>, conforme lo acredito con la liquidación que adjunto.</w:t>
       </w:r>
     </w:p>
     <w:p>
@@ -921,7 +1044,15 @@
         <w:t>regular los honorarios</w:t>
       </w:r>
       <w:r>
-        <w:t xml:space="preserve"> contraria el art 1, 14bis,16,17,18, 33, 75 inc 19,22 y 23 de la CN por cuanto afecta el derecho a tener </w:t>
+        <w:t xml:space="preserve"> contraria el art 1, 14bis,16,17,18, 33, 75 </w:t>
+      </w:r>
+      <w:proofErr w:type="spellStart"/>
+      <w:r>
+        <w:t>inc</w:t>
+      </w:r>
+      <w:proofErr w:type="spellEnd"/>
+      <w:r>
+        <w:t xml:space="preserve"> 19,22 y 23 de la CN por cuanto afecta el derecho a tener </w:t>
       </w:r>
       <w:r>
         <w:t>una remuneración integral</w:t>
@@ -976,7 +1107,15 @@
         <w:t xml:space="preserve">solicito se de intervención de las presentes actuaciones a la Caja de Seguridad Social para Abogados </w:t>
       </w:r>
       <w:r>
-        <w:t xml:space="preserve">con domicilio real en Avda. Sarmiento N° 308/302, Cuil 30-51872348-7 </w:t>
+        <w:t xml:space="preserve">con domicilio real en Avda. Sarmiento </w:t>
+      </w:r>
+      <w:proofErr w:type="spellStart"/>
+      <w:r>
+        <w:t>N°</w:t>
+      </w:r>
+      <w:proofErr w:type="spellEnd"/>
+      <w:r>
+        <w:t xml:space="preserve"> 308/302, Cuil 30-51872348-7 </w:t>
       </w:r>
       <w:r>
         <w:t>a los efectos que correspondan.</w:t>

</xml_diff>

<commit_message>
se modificaron los pdf
</commit_message>
<xml_diff>
--- a/datos/calculadora_uma/documento_editado.docx
+++ b/datos/calculadora_uma/documento_editado.docx
@@ -297,7 +297,7 @@
         <w:t xml:space="preserve">Aprobación de planilla de fecha </w:t>
       </w:r>
       <w:r>
-        <w:t xml:space="preserve">22/02/2022</w:t>
+        <w:t xml:space="preserve">20/07/2022</w:t>
       </w:r>
       <w:r>
         <w:t xml:space="preserve"> por la suma de </w:t>
@@ -309,7 +309,7 @@
         <w:t xml:space="preserve"> conforme lo resuelto por la alzada, atento a que al monto aprobado de </w:t>
       </w:r>
       <w:r>
-        <w:t xml:space="preserve">$33.434,00</w:t>
+        <w:t xml:space="preserve">$4.879.858,84</w:t>
       </w:r>
       <w:r>
         <w:t xml:space="preserve"> se le adicionaron los </w:t>
@@ -318,7 +318,7 @@
         <w:t xml:space="preserve"> intereses moratorios por la suma de </w:t>
       </w:r>
       <w:r>
-        <w:t xml:space="preserve">$234.234,00</w:t>
+        <w:t xml:space="preserve">$1.973.179,65</w:t>
       </w:r>
       <w:r>
         <w:t xml:space="preserve"> </w:t>
@@ -333,7 +333,7 @@
         <w:t xml:space="preserve">aprobación el</w:t>
       </w:r>
       <w:r>
-        <w:t xml:space="preserve"> 23/01/2023</w:t>
+        <w:t xml:space="preserve"> 08/11/2023</w:t>
       </w:r>
       <w:r>
         <w:t>,</w:t>
@@ -394,7 +394,7 @@
         <w:t xml:space="preserve">Ejecución de sentencia, sentencia de trance y remate, de fecha </w:t>
       </w:r>
       <w:r>
-        <w:t xml:space="preserve">25/07/2003 </w:t>
+        <w:t xml:space="preserve">01/05/2024 </w:t>
       </w:r>
       <w:r>
         <w:t>con costas</w:t>
@@ -639,7 +639,7 @@
         <w:t xml:space="preserve"> </w:t>
       </w:r>
       <w:r>
-        <w:t xml:space="preserve">23/01/2023</w:t>
+        <w:t xml:space="preserve">08/11/2023</w:t>
       </w:r>
       <w:r>
         <w:t xml:space="preserve"> el</w:t>
@@ -654,19 +654,19 @@
         <w:t xml:space="preserve">conforme </w:t>
       </w:r>
       <w:r>
-        <w:t xml:space="preserve">Acordada 9/2023 </w:t>
+        <w:t xml:space="preserve">Acordada 36/2023 </w:t>
       </w:r>
       <w:r>
         <w:t xml:space="preserve">de </w:t>
       </w:r>
       <w:r>
-        <w:t xml:space="preserve">$13.228,00</w:t>
+        <w:t xml:space="preserve">$30.561,78</w:t>
       </w:r>
       <w:r>
         <w:t xml:space="preserve"> lo que da una base de </w:t>
       </w:r>
       <w:r>
-        <w:t xml:space="preserve">249.97 </w:t>
+        <w:t xml:space="preserve">108.19 </w:t>
       </w:r>
       <w:r>
         <w:t>UMA</w:t>
@@ -707,7 +707,7 @@
         <w:t xml:space="preserve">hasta la fecha de su efectivo pago que fue el </w:t>
       </w:r>
       <w:r>
-        <w:t xml:space="preserve">25/07/2024</w:t>
+        <w:t xml:space="preserve">23/10/2024</w:t>
       </w:r>
       <w:r>
         <w:t xml:space="preserve"> Esto da como resultado</w:t>
@@ -756,7 +756,7 @@
         <w:t xml:space="preserve">denunciando que al </w:t>
       </w:r>
       <w:r>
-        <w:t xml:space="preserve">25/07/2024</w:t>
+        <w:t xml:space="preserve">23/10/2024</w:t>
       </w:r>
       <w:r>
         <w:t xml:space="preserve"> el Valor UMA </w:t>

</xml_diff>